<commit_message>
Final tidy up of -network- for release v1.5.0 to UCL and SSC.
</commit_message>
<xml_diff>
--- a/networkFAQs.docx
+++ b/networkFAQs.docx
@@ -20,14 +20,37 @@
         <w:t xml:space="preserve"> suite</w:t>
       </w:r>
       <w:r>
-        <w:t xml:space="preserve"> for </w:t>
-      </w:r>
+        <w:t xml:space="preserve"> for performing network meta-analysis in Stata</w:t>
+      </w:r>
+    </w:p>
+    <w:p>
+      <w:r>
+        <w:t xml:space="preserve">FAQs compiled by </w:t>
+      </w:r>
+      <w:hyperlink r:id="rId7" w:history="1">
+        <w:r>
+          <w:rPr>
+            <w:rStyle w:val="Hyperlink"/>
+          </w:rPr>
+          <w:t>Ian White</w:t>
+        </w:r>
+      </w:hyperlink>
       <w:bookmarkStart w:id="0" w:name="_GoBack"/>
-      <w:r>
-        <w:t>performing network meta-analysis in Stata</w:t>
-      </w:r>
-    </w:p>
-    <w:bookmarkEnd w:id="0"/>
+      <w:bookmarkEnd w:id="0"/>
+      <w:r>
+        <w:t>. Last updated 6</w:t>
+      </w:r>
+      <w:r>
+        <w:rPr>
+          <w:vertAlign w:val="superscript"/>
+        </w:rPr>
+        <w:t>th</w:t>
+      </w:r>
+      <w:r>
+        <w:t xml:space="preserve"> April 2018.</w:t>
+      </w:r>
+    </w:p>
+    <w:p/>
     <w:p>
       <w:pPr>
         <w:pStyle w:val="TOC1"/>
@@ -1097,6 +1120,7 @@
         <w:ind w:left="360"/>
       </w:pPr>
       <w:r>
+        <w:lastRenderedPageBreak/>
         <w:t>The first version found should be 1.</w:t>
       </w:r>
       <w:r>
@@ -1113,7 +1137,6 @@
           <w:rFonts w:ascii="Courier New" w:hAnsi="Courier New" w:cs="Courier New"/>
           <w:b/>
         </w:rPr>
-        <w:lastRenderedPageBreak/>
         <w:t>help adoupdate</w:t>
       </w:r>
       <w:r>
@@ -1527,6 +1550,7 @@
       </w:pPr>
       <w:bookmarkStart w:id="10" w:name="_Toc510629550"/>
       <w:r>
+        <w:lastRenderedPageBreak/>
         <w:t>How does the network suite select the reference treatment?</w:t>
       </w:r>
       <w:bookmarkEnd w:id="10"/>
@@ -1562,7 +1586,6 @@
       </w:pPr>
       <w:bookmarkStart w:id="11" w:name="_Toc510629551"/>
       <w:r>
-        <w:lastRenderedPageBreak/>
         <w:t>Is the parameterisation of the inconsistency model arbitrary?</w:t>
       </w:r>
       <w:bookmarkEnd w:id="11"/>
@@ -1702,6 +1725,7 @@
     </w:p>
     <w:p>
       <w:r>
+        <w:lastRenderedPageBreak/>
         <w:t>Meta-regression is easier to do in “augmented” format. In fact if you look at the network meta help file you will  see the option:</w:t>
       </w:r>
     </w:p>
@@ -1715,7 +1739,6 @@
     </w:p>
     <w:p>
       <w:r>
-        <w:lastRenderedPageBreak/>
         <w:t xml:space="preserve">For example, regress(gender) allows every treatment contrast to depend - in a different way - on gender. So for example gender might modify the A-B  contrast but not the  C-D contrast. [Gender is a poor example since we should be talking about study-level covariates - perhaps imagine all studies in our network were single-gender studies.] </w:t>
       </w:r>
     </w:p>
@@ -1723,7 +1746,7 @@
       <w:r>
         <w:t>It’s important to consider whether you want every treatment contrast to depend in a different way on gender.  Dias et al (</w:t>
       </w:r>
-      <w:hyperlink r:id="rId7" w:history="1">
+      <w:hyperlink r:id="rId8" w:history="1">
         <w:r>
           <w:rPr>
             <w:rStyle w:val="Hyperlink"/>
@@ -3495,7 +3518,7 @@
 </file>
 
 <file path=customXml/itemProps1.xml><?xml version="1.0" encoding="utf-8"?>
-<ds:datastoreItem xmlns:ds="http://schemas.openxmlformats.org/officeDocument/2006/customXml" ds:itemID="{DD42A1C1-A3AA-4DDB-A8B9-35C426D65E71}">
+<ds:datastoreItem xmlns:ds="http://schemas.openxmlformats.org/officeDocument/2006/customXml" ds:itemID="{F90B5A36-6263-4DE0-A523-9210A8CA08E9}">
   <ds:schemaRefs>
     <ds:schemaRef ds:uri="http://schemas.openxmlformats.org/officeDocument/2006/bibliography"/>
   </ds:schemaRefs>

</xml_diff>

<commit_message>
Final tidy up of -network- for release to UCL and SSC.
</commit_message>
<xml_diff>
--- a/networkFAQs.docx
+++ b/networkFAQs.docx
@@ -20,14 +20,37 @@
         <w:t xml:space="preserve"> suite</w:t>
       </w:r>
       <w:r>
-        <w:t xml:space="preserve"> for </w:t>
-      </w:r>
+        <w:t xml:space="preserve"> for performing network meta-analysis in Stata</w:t>
+      </w:r>
+    </w:p>
+    <w:p>
+      <w:r>
+        <w:t xml:space="preserve">FAQs compiled by </w:t>
+      </w:r>
+      <w:hyperlink r:id="rId7" w:history="1">
+        <w:r>
+          <w:rPr>
+            <w:rStyle w:val="Hyperlink"/>
+          </w:rPr>
+          <w:t>Ian White</w:t>
+        </w:r>
+      </w:hyperlink>
       <w:bookmarkStart w:id="0" w:name="_GoBack"/>
-      <w:r>
-        <w:t>performing network meta-analysis in Stata</w:t>
-      </w:r>
-    </w:p>
-    <w:bookmarkEnd w:id="0"/>
+      <w:bookmarkEnd w:id="0"/>
+      <w:r>
+        <w:t>. Last updated 6</w:t>
+      </w:r>
+      <w:r>
+        <w:rPr>
+          <w:vertAlign w:val="superscript"/>
+        </w:rPr>
+        <w:t>th</w:t>
+      </w:r>
+      <w:r>
+        <w:t xml:space="preserve"> April 2018.</w:t>
+      </w:r>
+    </w:p>
+    <w:p/>
     <w:p>
       <w:pPr>
         <w:pStyle w:val="TOC1"/>
@@ -1097,6 +1120,7 @@
         <w:ind w:left="360"/>
       </w:pPr>
       <w:r>
+        <w:lastRenderedPageBreak/>
         <w:t>The first version found should be 1.</w:t>
       </w:r>
       <w:r>
@@ -1113,7 +1137,6 @@
           <w:rFonts w:ascii="Courier New" w:hAnsi="Courier New" w:cs="Courier New"/>
           <w:b/>
         </w:rPr>
-        <w:lastRenderedPageBreak/>
         <w:t>help adoupdate</w:t>
       </w:r>
       <w:r>
@@ -1527,6 +1550,7 @@
       </w:pPr>
       <w:bookmarkStart w:id="10" w:name="_Toc510629550"/>
       <w:r>
+        <w:lastRenderedPageBreak/>
         <w:t>How does the network suite select the reference treatment?</w:t>
       </w:r>
       <w:bookmarkEnd w:id="10"/>
@@ -1562,7 +1586,6 @@
       </w:pPr>
       <w:bookmarkStart w:id="11" w:name="_Toc510629551"/>
       <w:r>
-        <w:lastRenderedPageBreak/>
         <w:t>Is the parameterisation of the inconsistency model arbitrary?</w:t>
       </w:r>
       <w:bookmarkEnd w:id="11"/>
@@ -1702,6 +1725,7 @@
     </w:p>
     <w:p>
       <w:r>
+        <w:lastRenderedPageBreak/>
         <w:t>Meta-regression is easier to do in “augmented” format. In fact if you look at the network meta help file you will  see the option:</w:t>
       </w:r>
     </w:p>
@@ -1715,7 +1739,6 @@
     </w:p>
     <w:p>
       <w:r>
-        <w:lastRenderedPageBreak/>
         <w:t xml:space="preserve">For example, regress(gender) allows every treatment contrast to depend - in a different way - on gender. So for example gender might modify the A-B  contrast but not the  C-D contrast. [Gender is a poor example since we should be talking about study-level covariates - perhaps imagine all studies in our network were single-gender studies.] </w:t>
       </w:r>
     </w:p>
@@ -1723,7 +1746,7 @@
       <w:r>
         <w:t>It’s important to consider whether you want every treatment contrast to depend in a different way on gender.  Dias et al (</w:t>
       </w:r>
-      <w:hyperlink r:id="rId7" w:history="1">
+      <w:hyperlink r:id="rId8" w:history="1">
         <w:r>
           <w:rPr>
             <w:rStyle w:val="Hyperlink"/>
@@ -3495,7 +3518,7 @@
 </file>
 
 <file path=customXml/itemProps1.xml><?xml version="1.0" encoding="utf-8"?>
-<ds:datastoreItem xmlns:ds="http://schemas.openxmlformats.org/officeDocument/2006/customXml" ds:itemID="{DD42A1C1-A3AA-4DDB-A8B9-35C426D65E71}">
+<ds:datastoreItem xmlns:ds="http://schemas.openxmlformats.org/officeDocument/2006/customXml" ds:itemID="{F90B5A36-6263-4DE0-A523-9210A8CA08E9}">
   <ds:schemaRefs>
     <ds:schemaRef ds:uri="http://schemas.openxmlformats.org/officeDocument/2006/bibliography"/>
   </ds:schemaRefs>

</xml_diff>

<commit_message>
Update FAQs and link from main page
</commit_message>
<xml_diff>
--- a/networkFAQs.docx
+++ b/networkFAQs.docx
@@ -42,7 +42,7 @@
         <w:t>1</w:t>
       </w:r>
       <w:r>
-        <w:t>9</w:t>
+        <w:t>3</w:t>
       </w:r>
       <w:r>
         <w:rPr>
@@ -51,7 +51,13 @@
         <w:t>th</w:t>
       </w:r>
       <w:r>
-        <w:t xml:space="preserve"> September </w:t>
+        <w:t xml:space="preserve"> </w:t>
+      </w:r>
+      <w:r>
+        <w:t>Nov</w:t>
+      </w:r>
+      <w:r>
+        <w:t xml:space="preserve">ember </w:t>
       </w:r>
       <w:r>
         <w:t>20</w:t>
@@ -70,6 +76,9 @@
     <w:p>
       <w:pPr>
         <w:pStyle w:val="TOC1"/>
+        <w:tabs>
+          <w:tab w:val="right" w:leader="dot" w:pos="9016"/>
+        </w:tabs>
         <w:rPr>
           <w:rFonts w:asciiTheme="minorHAnsi" w:eastAsiaTheme="minorEastAsia" w:hAnsiTheme="minorHAnsi"/>
           <w:noProof/>
@@ -88,7 +97,7 @@
       <w:r>
         <w:fldChar w:fldCharType="separate"/>
       </w:r>
-      <w:hyperlink w:anchor="_Toc177649884" w:history="1">
+      <w:hyperlink w:anchor="_Toc182379249" w:history="1">
         <w:r>
           <w:rPr>
             <w:rStyle w:val="Hyperlink"/>
@@ -115,7 +124,7 @@
             <w:noProof/>
             <w:webHidden/>
           </w:rPr>
-          <w:instrText xml:space="preserve"> PAGEREF _Toc177649884 \h </w:instrText>
+          <w:instrText xml:space="preserve"> PAGEREF _Toc182379249 \h </w:instrText>
         </w:r>
         <w:r>
           <w:rPr>
@@ -149,6 +158,9 @@
     <w:p>
       <w:pPr>
         <w:pStyle w:val="TOC2"/>
+        <w:tabs>
+          <w:tab w:val="right" w:leader="dot" w:pos="9016"/>
+        </w:tabs>
         <w:rPr>
           <w:rFonts w:asciiTheme="minorHAnsi" w:eastAsiaTheme="minorEastAsia" w:hAnsiTheme="minorHAnsi"/>
           <w:noProof/>
@@ -158,7 +170,7 @@
           <w14:ligatures w14:val="standardContextual"/>
         </w:rPr>
       </w:pPr>
-      <w:hyperlink w:anchor="_Toc177649885" w:history="1">
+      <w:hyperlink w:anchor="_Toc182379250" w:history="1">
         <w:r>
           <w:rPr>
             <w:rStyle w:val="Hyperlink"/>
@@ -185,7 +197,7 @@
             <w:noProof/>
             <w:webHidden/>
           </w:rPr>
-          <w:instrText xml:space="preserve"> PAGEREF _Toc177649885 \h </w:instrText>
+          <w:instrText xml:space="preserve"> PAGEREF _Toc182379250 \h </w:instrText>
         </w:r>
         <w:r>
           <w:rPr>
@@ -219,6 +231,9 @@
     <w:p>
       <w:pPr>
         <w:pStyle w:val="TOC2"/>
+        <w:tabs>
+          <w:tab w:val="right" w:leader="dot" w:pos="9016"/>
+        </w:tabs>
         <w:rPr>
           <w:rFonts w:asciiTheme="minorHAnsi" w:eastAsiaTheme="minorEastAsia" w:hAnsiTheme="minorHAnsi"/>
           <w:noProof/>
@@ -228,7 +243,7 @@
           <w14:ligatures w14:val="standardContextual"/>
         </w:rPr>
       </w:pPr>
-      <w:hyperlink w:anchor="_Toc177649886" w:history="1">
+      <w:hyperlink w:anchor="_Toc182379251" w:history="1">
         <w:r>
           <w:rPr>
             <w:rStyle w:val="Hyperlink"/>
@@ -255,7 +270,7 @@
             <w:noProof/>
             <w:webHidden/>
           </w:rPr>
-          <w:instrText xml:space="preserve"> PAGEREF _Toc177649886 \h </w:instrText>
+          <w:instrText xml:space="preserve"> PAGEREF _Toc182379251 \h </w:instrText>
         </w:r>
         <w:r>
           <w:rPr>
@@ -275,7 +290,7 @@
             <w:noProof/>
             <w:webHidden/>
           </w:rPr>
-          <w:t>1</w:t>
+          <w:t>2</w:t>
         </w:r>
         <w:r>
           <w:rPr>
@@ -289,6 +304,9 @@
     <w:p>
       <w:pPr>
         <w:pStyle w:val="TOC2"/>
+        <w:tabs>
+          <w:tab w:val="right" w:leader="dot" w:pos="9016"/>
+        </w:tabs>
         <w:rPr>
           <w:rFonts w:asciiTheme="minorHAnsi" w:eastAsiaTheme="minorEastAsia" w:hAnsiTheme="minorHAnsi"/>
           <w:noProof/>
@@ -298,7 +316,7 @@
           <w14:ligatures w14:val="standardContextual"/>
         </w:rPr>
       </w:pPr>
-      <w:hyperlink w:anchor="_Toc177649887" w:history="1">
+      <w:hyperlink w:anchor="_Toc182379252" w:history="1">
         <w:r>
           <w:rPr>
             <w:rStyle w:val="Hyperlink"/>
@@ -325,7 +343,7 @@
             <w:noProof/>
             <w:webHidden/>
           </w:rPr>
-          <w:instrText xml:space="preserve"> PAGEREF _Toc177649887 \h </w:instrText>
+          <w:instrText xml:space="preserve"> PAGEREF _Toc182379252 \h </w:instrText>
         </w:r>
         <w:r>
           <w:rPr>
@@ -359,6 +377,9 @@
     <w:p>
       <w:pPr>
         <w:pStyle w:val="TOC2"/>
+        <w:tabs>
+          <w:tab w:val="right" w:leader="dot" w:pos="9016"/>
+        </w:tabs>
         <w:rPr>
           <w:rFonts w:asciiTheme="minorHAnsi" w:eastAsiaTheme="minorEastAsia" w:hAnsiTheme="minorHAnsi"/>
           <w:noProof/>
@@ -368,7 +389,7 @@
           <w14:ligatures w14:val="standardContextual"/>
         </w:rPr>
       </w:pPr>
-      <w:hyperlink w:anchor="_Toc177649888" w:history="1">
+      <w:hyperlink w:anchor="_Toc182379253" w:history="1">
         <w:r>
           <w:rPr>
             <w:rStyle w:val="Hyperlink"/>
@@ -395,7 +416,7 @@
             <w:noProof/>
             <w:webHidden/>
           </w:rPr>
-          <w:instrText xml:space="preserve"> PAGEREF _Toc177649888 \h </w:instrText>
+          <w:instrText xml:space="preserve"> PAGEREF _Toc182379253 \h </w:instrText>
         </w:r>
         <w:r>
           <w:rPr>
@@ -429,6 +450,9 @@
     <w:p>
       <w:pPr>
         <w:pStyle w:val="TOC2"/>
+        <w:tabs>
+          <w:tab w:val="right" w:leader="dot" w:pos="9016"/>
+        </w:tabs>
         <w:rPr>
           <w:rFonts w:asciiTheme="minorHAnsi" w:eastAsiaTheme="minorEastAsia" w:hAnsiTheme="minorHAnsi"/>
           <w:noProof/>
@@ -438,7 +462,7 @@
           <w14:ligatures w14:val="standardContextual"/>
         </w:rPr>
       </w:pPr>
-      <w:hyperlink w:anchor="_Toc177649889" w:history="1">
+      <w:hyperlink w:anchor="_Toc182379254" w:history="1">
         <w:r>
           <w:rPr>
             <w:rStyle w:val="Hyperlink"/>
@@ -465,7 +489,7 @@
             <w:noProof/>
             <w:webHidden/>
           </w:rPr>
-          <w:instrText xml:space="preserve"> PAGEREF _Toc177649889 \h </w:instrText>
+          <w:instrText xml:space="preserve"> PAGEREF _Toc182379254 \h </w:instrText>
         </w:r>
         <w:r>
           <w:rPr>
@@ -499,6 +523,9 @@
     <w:p>
       <w:pPr>
         <w:pStyle w:val="TOC1"/>
+        <w:tabs>
+          <w:tab w:val="right" w:leader="dot" w:pos="9016"/>
+        </w:tabs>
         <w:rPr>
           <w:rFonts w:asciiTheme="minorHAnsi" w:eastAsiaTheme="minorEastAsia" w:hAnsiTheme="minorHAnsi"/>
           <w:noProof/>
@@ -508,7 +535,7 @@
           <w14:ligatures w14:val="standardContextual"/>
         </w:rPr>
       </w:pPr>
-      <w:hyperlink w:anchor="_Toc177649890" w:history="1">
+      <w:hyperlink w:anchor="_Toc182379255" w:history="1">
         <w:r>
           <w:rPr>
             <w:rStyle w:val="Hyperlink"/>
@@ -535,7 +562,7 @@
             <w:noProof/>
             <w:webHidden/>
           </w:rPr>
-          <w:instrText xml:space="preserve"> PAGEREF _Toc177649890 \h </w:instrText>
+          <w:instrText xml:space="preserve"> PAGEREF _Toc182379255 \h </w:instrText>
         </w:r>
         <w:r>
           <w:rPr>
@@ -555,7 +582,7 @@
             <w:noProof/>
             <w:webHidden/>
           </w:rPr>
-          <w:t>2</w:t>
+          <w:t>3</w:t>
         </w:r>
         <w:r>
           <w:rPr>
@@ -569,6 +596,9 @@
     <w:p>
       <w:pPr>
         <w:pStyle w:val="TOC2"/>
+        <w:tabs>
+          <w:tab w:val="right" w:leader="dot" w:pos="9016"/>
+        </w:tabs>
         <w:rPr>
           <w:rFonts w:asciiTheme="minorHAnsi" w:eastAsiaTheme="minorEastAsia" w:hAnsiTheme="minorHAnsi"/>
           <w:noProof/>
@@ -578,7 +608,7 @@
           <w14:ligatures w14:val="standardContextual"/>
         </w:rPr>
       </w:pPr>
-      <w:hyperlink w:anchor="_Toc177649891" w:history="1">
+      <w:hyperlink w:anchor="_Toc182379256" w:history="1">
         <w:r>
           <w:rPr>
             <w:rStyle w:val="Hyperlink"/>
@@ -605,7 +635,7 @@
             <w:noProof/>
             <w:webHidden/>
           </w:rPr>
-          <w:instrText xml:space="preserve"> PAGEREF _Toc177649891 \h </w:instrText>
+          <w:instrText xml:space="preserve"> PAGEREF _Toc182379256 \h </w:instrText>
         </w:r>
         <w:r>
           <w:rPr>
@@ -625,7 +655,7 @@
             <w:noProof/>
             <w:webHidden/>
           </w:rPr>
-          <w:t>2</w:t>
+          <w:t>3</w:t>
         </w:r>
         <w:r>
           <w:rPr>
@@ -639,6 +669,9 @@
     <w:p>
       <w:pPr>
         <w:pStyle w:val="TOC2"/>
+        <w:tabs>
+          <w:tab w:val="right" w:leader="dot" w:pos="9016"/>
+        </w:tabs>
         <w:rPr>
           <w:rFonts w:asciiTheme="minorHAnsi" w:eastAsiaTheme="minorEastAsia" w:hAnsiTheme="minorHAnsi"/>
           <w:noProof/>
@@ -648,7 +681,7 @@
           <w14:ligatures w14:val="standardContextual"/>
         </w:rPr>
       </w:pPr>
-      <w:hyperlink w:anchor="_Toc177649892" w:history="1">
+      <w:hyperlink w:anchor="_Toc182379257" w:history="1">
         <w:r>
           <w:rPr>
             <w:rStyle w:val="Hyperlink"/>
@@ -675,7 +708,7 @@
             <w:noProof/>
             <w:webHidden/>
           </w:rPr>
-          <w:instrText xml:space="preserve"> PAGEREF _Toc177649892 \h </w:instrText>
+          <w:instrText xml:space="preserve"> PAGEREF _Toc182379257 \h </w:instrText>
         </w:r>
         <w:r>
           <w:rPr>
@@ -709,6 +742,9 @@
     <w:p>
       <w:pPr>
         <w:pStyle w:val="TOC2"/>
+        <w:tabs>
+          <w:tab w:val="right" w:leader="dot" w:pos="9016"/>
+        </w:tabs>
         <w:rPr>
           <w:rFonts w:asciiTheme="minorHAnsi" w:eastAsiaTheme="minorEastAsia" w:hAnsiTheme="minorHAnsi"/>
           <w:noProof/>
@@ -718,7 +754,7 @@
           <w14:ligatures w14:val="standardContextual"/>
         </w:rPr>
       </w:pPr>
-      <w:hyperlink w:anchor="_Toc177649893" w:history="1">
+      <w:hyperlink w:anchor="_Toc182379258" w:history="1">
         <w:r>
           <w:rPr>
             <w:rStyle w:val="Hyperlink"/>
@@ -745,7 +781,7 @@
             <w:noProof/>
             <w:webHidden/>
           </w:rPr>
-          <w:instrText xml:space="preserve"> PAGEREF _Toc177649893 \h </w:instrText>
+          <w:instrText xml:space="preserve"> PAGEREF _Toc182379258 \h </w:instrText>
         </w:r>
         <w:r>
           <w:rPr>
@@ -779,6 +815,9 @@
     <w:p>
       <w:pPr>
         <w:pStyle w:val="TOC2"/>
+        <w:tabs>
+          <w:tab w:val="right" w:leader="dot" w:pos="9016"/>
+        </w:tabs>
         <w:rPr>
           <w:rFonts w:asciiTheme="minorHAnsi" w:eastAsiaTheme="minorEastAsia" w:hAnsiTheme="minorHAnsi"/>
           <w:noProof/>
@@ -788,7 +827,7 @@
           <w14:ligatures w14:val="standardContextual"/>
         </w:rPr>
       </w:pPr>
-      <w:hyperlink w:anchor="_Toc177649894" w:history="1">
+      <w:hyperlink w:anchor="_Toc182379259" w:history="1">
         <w:r>
           <w:rPr>
             <w:rStyle w:val="Hyperlink"/>
@@ -815,7 +854,7 @@
             <w:noProof/>
             <w:webHidden/>
           </w:rPr>
-          <w:instrText xml:space="preserve"> PAGEREF _Toc177649894 \h </w:instrText>
+          <w:instrText xml:space="preserve"> PAGEREF _Toc182379259 \h </w:instrText>
         </w:r>
         <w:r>
           <w:rPr>
@@ -849,6 +888,9 @@
     <w:p>
       <w:pPr>
         <w:pStyle w:val="TOC2"/>
+        <w:tabs>
+          <w:tab w:val="right" w:leader="dot" w:pos="9016"/>
+        </w:tabs>
         <w:rPr>
           <w:rFonts w:asciiTheme="minorHAnsi" w:eastAsiaTheme="minorEastAsia" w:hAnsiTheme="minorHAnsi"/>
           <w:noProof/>
@@ -858,7 +900,7 @@
           <w14:ligatures w14:val="standardContextual"/>
         </w:rPr>
       </w:pPr>
-      <w:hyperlink w:anchor="_Toc177649895" w:history="1">
+      <w:hyperlink w:anchor="_Toc182379260" w:history="1">
         <w:r>
           <w:rPr>
             <w:rStyle w:val="Hyperlink"/>
@@ -885,7 +927,7 @@
             <w:noProof/>
             <w:webHidden/>
           </w:rPr>
-          <w:instrText xml:space="preserve"> PAGEREF _Toc177649895 \h </w:instrText>
+          <w:instrText xml:space="preserve"> PAGEREF _Toc182379260 \h </w:instrText>
         </w:r>
         <w:r>
           <w:rPr>
@@ -905,7 +947,7 @@
             <w:noProof/>
             <w:webHidden/>
           </w:rPr>
-          <w:t>3</w:t>
+          <w:t>4</w:t>
         </w:r>
         <w:r>
           <w:rPr>
@@ -919,6 +961,9 @@
     <w:p>
       <w:pPr>
         <w:pStyle w:val="TOC2"/>
+        <w:tabs>
+          <w:tab w:val="right" w:leader="dot" w:pos="9016"/>
+        </w:tabs>
         <w:rPr>
           <w:rFonts w:asciiTheme="minorHAnsi" w:eastAsiaTheme="minorEastAsia" w:hAnsiTheme="minorHAnsi"/>
           <w:noProof/>
@@ -928,7 +973,7 @@
           <w14:ligatures w14:val="standardContextual"/>
         </w:rPr>
       </w:pPr>
-      <w:hyperlink w:anchor="_Toc177649896" w:history="1">
+      <w:hyperlink w:anchor="_Toc182379261" w:history="1">
         <w:r>
           <w:rPr>
             <w:rStyle w:val="Hyperlink"/>
@@ -955,7 +1000,7 @@
             <w:noProof/>
             <w:webHidden/>
           </w:rPr>
-          <w:instrText xml:space="preserve"> PAGEREF _Toc177649896 \h </w:instrText>
+          <w:instrText xml:space="preserve"> PAGEREF _Toc182379261 \h </w:instrText>
         </w:r>
         <w:r>
           <w:rPr>
@@ -975,7 +1020,7 @@
             <w:noProof/>
             <w:webHidden/>
           </w:rPr>
-          <w:t>3</w:t>
+          <w:t>4</w:t>
         </w:r>
         <w:r>
           <w:rPr>
@@ -989,6 +1034,9 @@
     <w:p>
       <w:pPr>
         <w:pStyle w:val="TOC2"/>
+        <w:tabs>
+          <w:tab w:val="right" w:leader="dot" w:pos="9016"/>
+        </w:tabs>
         <w:rPr>
           <w:rFonts w:asciiTheme="minorHAnsi" w:eastAsiaTheme="minorEastAsia" w:hAnsiTheme="minorHAnsi"/>
           <w:noProof/>
@@ -998,7 +1046,7 @@
           <w14:ligatures w14:val="standardContextual"/>
         </w:rPr>
       </w:pPr>
-      <w:hyperlink w:anchor="_Toc177649897" w:history="1">
+      <w:hyperlink w:anchor="_Toc182379262" w:history="1">
         <w:r>
           <w:rPr>
             <w:rStyle w:val="Hyperlink"/>
@@ -1025,7 +1073,7 @@
             <w:noProof/>
             <w:webHidden/>
           </w:rPr>
-          <w:instrText xml:space="preserve"> PAGEREF _Toc177649897 \h </w:instrText>
+          <w:instrText xml:space="preserve"> PAGEREF _Toc182379262 \h </w:instrText>
         </w:r>
         <w:r>
           <w:rPr>
@@ -1045,7 +1093,7 @@
             <w:noProof/>
             <w:webHidden/>
           </w:rPr>
-          <w:t>4</w:t>
+          <w:t>5</w:t>
         </w:r>
         <w:r>
           <w:rPr>
@@ -1059,6 +1107,9 @@
     <w:p>
       <w:pPr>
         <w:pStyle w:val="TOC2"/>
+        <w:tabs>
+          <w:tab w:val="right" w:leader="dot" w:pos="9016"/>
+        </w:tabs>
         <w:rPr>
           <w:rFonts w:asciiTheme="minorHAnsi" w:eastAsiaTheme="minorEastAsia" w:hAnsiTheme="minorHAnsi"/>
           <w:noProof/>
@@ -1068,7 +1119,7 @@
           <w14:ligatures w14:val="standardContextual"/>
         </w:rPr>
       </w:pPr>
-      <w:hyperlink w:anchor="_Toc177649898" w:history="1">
+      <w:hyperlink w:anchor="_Toc182379263" w:history="1">
         <w:r>
           <w:rPr>
             <w:rStyle w:val="Hyperlink"/>
@@ -1095,7 +1146,7 @@
             <w:noProof/>
             <w:webHidden/>
           </w:rPr>
-          <w:instrText xml:space="preserve"> PAGEREF _Toc177649898 \h </w:instrText>
+          <w:instrText xml:space="preserve"> PAGEREF _Toc182379263 \h </w:instrText>
         </w:r>
         <w:r>
           <w:rPr>
@@ -1115,7 +1166,7 @@
             <w:noProof/>
             <w:webHidden/>
           </w:rPr>
-          <w:t>4</w:t>
+          <w:t>5</w:t>
         </w:r>
         <w:r>
           <w:rPr>
@@ -1138,7 +1189,7 @@
       <w:pPr>
         <w:pStyle w:val="Heading1"/>
       </w:pPr>
-      <w:bookmarkStart w:id="0" w:name="_Toc177649884"/>
+      <w:bookmarkStart w:id="0" w:name="_Toc182379249"/>
       <w:r>
         <w:t>Installing, updating and citing</w:t>
       </w:r>
@@ -1149,7 +1200,7 @@
         <w:pStyle w:val="Heading2"/>
       </w:pPr>
       <w:bookmarkStart w:id="1" w:name="_How_do_I"/>
-      <w:bookmarkStart w:id="2" w:name="_Toc177649885"/>
+      <w:bookmarkStart w:id="2" w:name="_Toc182379250"/>
       <w:bookmarkEnd w:id="1"/>
       <w:r>
         <w:t>How do I use the latest version?</w:t>
@@ -1170,16 +1221,14 @@
         </w:numPr>
       </w:pPr>
       <w:r>
-        <w:t xml:space="preserve">type </w:t>
-      </w:r>
-      <w:r>
-        <w:t xml:space="preserve">net from </w:t>
-      </w:r>
-      <w:r>
-        <w:t>http://</w:t>
-      </w:r>
-      <w:r>
-        <w:t>www.homepages.ucl.ac.uk/~rmjwiww/stata/</w:t>
+        <w:lastRenderedPageBreak/>
+        <w:t xml:space="preserve">Type </w:t>
+      </w:r>
+      <w:r>
+        <w:rPr>
+          <w:rStyle w:val="typefaceChar"/>
+        </w:rPr>
+        <w:t>net from https://raw.githubusercontent.com/UCL/network/master/package/</w:t>
       </w:r>
     </w:p>
     <w:p>
@@ -1191,7 +1240,10 @@
         </w:numPr>
       </w:pPr>
       <w:r>
-        <w:t xml:space="preserve">click on </w:t>
+        <w:t>C</w:t>
+      </w:r>
+      <w:r>
+        <w:t xml:space="preserve">lick on </w:t>
       </w:r>
       <w:r>
         <w:rPr>
@@ -1210,7 +1262,10 @@
         </w:numPr>
       </w:pPr>
       <w:r>
-        <w:t xml:space="preserve">click </w:t>
+        <w:t>C</w:t>
+      </w:r>
+      <w:r>
+        <w:t xml:space="preserve">lick </w:t>
       </w:r>
       <w:r>
         <w:t xml:space="preserve">again </w:t>
@@ -1235,26 +1290,83 @@
         </w:numPr>
       </w:pPr>
       <w:r>
-        <w:t>click on “click here to install”</w:t>
-      </w:r>
-    </w:p>
-    <w:p>
-      <w:r>
-        <w:t xml:space="preserve">or (possibly better) use </w:t>
-      </w:r>
-      <w:r>
+        <w:t>C</w:t>
+      </w:r>
+      <w:r>
+        <w:t>lick on “click here to install”</w:t>
+      </w:r>
+    </w:p>
+    <w:p>
+      <w:pPr>
         <w:rPr>
           <w:rFonts w:ascii="Courier New" w:hAnsi="Courier New" w:cs="Courier New"/>
           <w:b/>
         </w:rPr>
+      </w:pPr>
+      <w:r>
+        <w:t xml:space="preserve">or (possibly better) use </w:t>
+      </w:r>
+      <w:r>
+        <w:rPr>
+          <w:rFonts w:ascii="Courier New" w:hAnsi="Courier New" w:cs="Courier New"/>
+          <w:b/>
+        </w:rPr>
         <w:t>adoupdate network</w:t>
       </w:r>
     </w:p>
     <w:p>
+      <w:r>
+        <w:t>(P</w:t>
+      </w:r>
+      <w:r>
+        <w:t>reviously</w:t>
+      </w:r>
+      <w:r>
+        <w:t>,</w:t>
+      </w:r>
+      <w:r>
+        <w:t xml:space="preserve"> I recommended </w:t>
+      </w:r>
+    </w:p>
+    <w:p>
+      <w:pPr>
+        <w:ind w:firstLine="720"/>
+      </w:pPr>
+      <w:r>
+        <w:rPr>
+          <w:rStyle w:val="typefaceChar"/>
+        </w:rPr>
+        <w:t>net from http://www.homepages.ucl.ac.uk/~rmjwiww/stata/</w:t>
+      </w:r>
+    </w:p>
+    <w:p>
+      <w:r>
+        <w:t>N</w:t>
+      </w:r>
+      <w:r>
+        <w:t>ow</w:t>
+      </w:r>
+      <w:r>
+        <w:t>, this</w:t>
+      </w:r>
+      <w:r>
+        <w:t xml:space="preserve"> </w:t>
+      </w:r>
+      <w:r>
+        <w:t xml:space="preserve">just redirects you </w:t>
+      </w:r>
+      <w:r>
+        <w:t>to the github page</w:t>
+      </w:r>
+      <w:r>
+        <w:t>.)</w:t>
+      </w:r>
+    </w:p>
+    <w:p>
       <w:pPr>
         <w:pStyle w:val="Heading2"/>
       </w:pPr>
-      <w:bookmarkStart w:id="3" w:name="_Toc177649886"/>
+      <w:bookmarkStart w:id="3" w:name="_Toc182379251"/>
       <w:r>
         <w:t>I’ve installed the latest version but it still isn’t working</w:t>
       </w:r>
@@ -1273,6 +1385,10 @@
       </w:r>
     </w:p>
     <w:p>
+      <w:pPr>
+        <w:pStyle w:val="typeface"/>
+        <w:ind w:firstLine="360"/>
+      </w:pPr>
       <w:r>
         <w:t>which network, all</w:t>
       </w:r>
@@ -1381,7 +1497,7 @@
       <w:pPr>
         <w:pStyle w:val="Heading2"/>
       </w:pPr>
-      <w:bookmarkStart w:id="4" w:name="_Toc177649887"/>
+      <w:bookmarkStart w:id="4" w:name="_Toc182379252"/>
       <w:r>
         <w:t>I get an error message that my mvmeta needs updating, but I've updated it</w:t>
       </w:r>
@@ -1419,7 +1535,22 @@
     </w:p>
     <w:p>
       <w:r>
-        <w:t>network requires mvmeta version 2.10 or later</w:t>
+        <w:rPr>
+          <w:rStyle w:val="typefaceChar"/>
+        </w:rPr>
+        <w:t>network</w:t>
+      </w:r>
+      <w:r>
+        <w:t xml:space="preserve"> requires </w:t>
+      </w:r>
+      <w:r>
+        <w:rPr>
+          <w:rStyle w:val="typefaceChar"/>
+        </w:rPr>
+        <w:t>mvmeta</w:t>
+      </w:r>
+      <w:r>
+        <w:t xml:space="preserve"> version 2.10 or later</w:t>
       </w:r>
     </w:p>
     <w:p>
@@ -1450,8 +1581,7 @@
       </w:r>
       <w:r>
         <w:rPr>
-          <w:rFonts w:ascii="Courier New" w:hAnsi="Courier New" w:cs="Courier New"/>
-          <w:b/>
+          <w:rStyle w:val="typefaceChar"/>
         </w:rPr>
         <w:t>network</w:t>
       </w:r>
@@ -1463,7 +1593,7 @@
       <w:pPr>
         <w:pStyle w:val="Heading2"/>
       </w:pPr>
-      <w:bookmarkStart w:id="5" w:name="_Toc177649888"/>
+      <w:bookmarkStart w:id="5" w:name="_Toc182379253"/>
       <w:r>
         <w:t>I'm getting an unexpected error message</w:t>
       </w:r>
@@ -1475,12 +1605,18 @@
       </w:r>
     </w:p>
     <w:p>
+      <w:pPr>
+        <w:pStyle w:val="typeface"/>
+        <w:ind w:left="720"/>
+      </w:pPr>
       <w:r>
         <w:t>log using errorlog.txt</w:t>
       </w:r>
     </w:p>
     <w:p>
       <w:pPr>
+        <w:pStyle w:val="typeface"/>
+        <w:ind w:left="720"/>
         <w:rPr>
           <w:sz w:val="22"/>
         </w:rPr>
@@ -1490,26 +1626,47 @@
       </w:r>
     </w:p>
     <w:p>
+      <w:pPr>
+        <w:pStyle w:val="typeface"/>
+        <w:ind w:left="720"/>
+      </w:pPr>
       <w:r>
         <w:t>which mvmeta, all</w:t>
       </w:r>
     </w:p>
     <w:p>
+      <w:pPr>
+        <w:pStyle w:val="typeface"/>
+        <w:ind w:left="720"/>
+      </w:pPr>
       <w:r>
         <w:t>set trace on</w:t>
       </w:r>
     </w:p>
     <w:p>
-      <w:r>
+      <w:pPr>
+        <w:pStyle w:val="typeface"/>
+        <w:ind w:left="720"/>
+      </w:pPr>
+      <w:r>
+        <w:lastRenderedPageBreak/>
         <w:t>set tracedepth 2</w:t>
       </w:r>
     </w:p>
     <w:p>
+      <w:pPr>
+        <w:pStyle w:val="typeface"/>
+        <w:ind w:left="720"/>
+      </w:pPr>
       <w:r>
         <w:t>&lt;your command&gt;</w:t>
       </w:r>
     </w:p>
     <w:p>
+      <w:pPr>
+        <w:pStyle w:val="typeface"/>
+        <w:ind w:left="720"/>
+      </w:pPr>
       <w:r>
         <w:t>log close</w:t>
       </w:r>
@@ -1518,7 +1675,7 @@
       <w:pPr>
         <w:pStyle w:val="Heading2"/>
       </w:pPr>
-      <w:bookmarkStart w:id="6" w:name="_Toc177649889"/>
+      <w:bookmarkStart w:id="6" w:name="_Toc182379254"/>
       <w:r>
         <w:t>How should I cite the package?</w:t>
       </w:r>
@@ -1585,11 +1742,45 @@
     </w:p>
     <w:p>
       <w:pPr>
+        <w:pStyle w:val="Heading2"/>
+      </w:pPr>
+      <w:bookmarkStart w:id="7" w:name="_Toc182379255"/>
+      <w:r>
+        <w:t>Where can I find Anna Chaimani’s network_graphs package?</w:t>
+      </w:r>
+    </w:p>
+    <w:p>
+      <w:r>
+        <w:t xml:space="preserve">This is no longer at </w:t>
+      </w:r>
+      <w:r>
+        <w:t>http://www.mtm.uoi.gr</w:t>
+      </w:r>
+      <w:r>
+        <w:t>. Please use</w:t>
+      </w:r>
+    </w:p>
+    <w:p>
+      <w:pPr>
+        <w:pStyle w:val="typeface"/>
+        <w:ind w:firstLine="720"/>
+      </w:pPr>
+      <w:r>
+        <w:t>net from http://www.clinicalepidemio.fr/Stata</w:t>
+      </w:r>
+    </w:p>
+    <w:p>
+      <w:pPr>
         <w:pStyle w:val="Heading1"/>
       </w:pPr>
-      <w:bookmarkStart w:id="7" w:name="_Toc177649890"/>
-      <w:r>
-        <w:t>Using the network suite</w:t>
+      <w:r>
+        <w:t xml:space="preserve">Using </w:t>
+      </w:r>
+      <w:r>
+        <w:t>the</w:t>
+      </w:r>
+      <w:r>
+        <w:t xml:space="preserve"> network suite</w:t>
       </w:r>
       <w:bookmarkEnd w:id="7"/>
     </w:p>
@@ -1597,80 +1788,115 @@
       <w:pPr>
         <w:pStyle w:val="Heading2"/>
       </w:pPr>
-      <w:bookmarkStart w:id="8" w:name="_Toc177649891"/>
-      <w:r>
-        <w:t>How do I compare coefficients using lincom?</w:t>
+      <w:bookmarkStart w:id="8" w:name="_Toc182379256"/>
+      <w:r>
+        <w:t xml:space="preserve">How do I </w:t>
+      </w:r>
+      <w:r>
+        <w:t>compare</w:t>
+      </w:r>
+      <w:r>
+        <w:t xml:space="preserve"> coefficients using lincom?</w:t>
       </w:r>
       <w:bookmarkEnd w:id="8"/>
     </w:p>
     <w:p>
       <w:r>
-        <w:t>At present you have to do this by writing commands like</w:t>
-      </w:r>
-    </w:p>
-    <w:p>
-      <w:r>
-        <w:t>lincom [_y_C]_cons - [_y_B]_cons</w:t>
-      </w:r>
-    </w:p>
-    <w:p>
-      <w:r>
-        <w:t>I have drafted a command -</w:t>
-      </w:r>
-      <w:r>
+        <w:t xml:space="preserve">Previously </w:t>
+      </w:r>
+      <w:r>
+        <w:t>you ha</w:t>
+      </w:r>
+      <w:r>
+        <w:t>d</w:t>
+      </w:r>
+      <w:r>
+        <w:t xml:space="preserve"> to do this by writing commands like</w:t>
+      </w:r>
+    </w:p>
+    <w:p>
+      <w:pPr>
+        <w:ind w:firstLine="720"/>
         <w:rPr>
           <w:rFonts w:ascii="Courier New" w:hAnsi="Courier New" w:cs="Courier New"/>
           <w:b/>
         </w:rPr>
-        <w:t>network</w:t>
-      </w:r>
+      </w:pPr>
       <w:r>
         <w:rPr>
           <w:rFonts w:ascii="Courier New" w:hAnsi="Courier New" w:cs="Courier New"/>
           <w:b/>
         </w:rPr>
-        <w:t xml:space="preserve"> </w:t>
+        <w:t>lincom [_y_C]_cons - [_y_B]_cons</w:t>
+      </w:r>
+    </w:p>
+    <w:p>
+      <w:r>
+        <w:t xml:space="preserve">Now </w:t>
+      </w:r>
+      <w:r>
+        <w:t>a command -</w:t>
       </w:r>
       <w:r>
         <w:rPr>
           <w:rFonts w:ascii="Courier New" w:hAnsi="Courier New" w:cs="Courier New"/>
           <w:b/>
         </w:rPr>
-        <w:t>compare</w:t>
-      </w:r>
-      <w:r>
-        <w:t>- to automate this.</w:t>
-      </w:r>
-    </w:p>
-    <w:p>
-      <w:pPr>
-        <w:pStyle w:val="Heading2"/>
-      </w:pPr>
-      <w:bookmarkStart w:id="9" w:name="_Toc177649892"/>
-      <w:r>
-        <w:t>How does the network suite select the reference treatment?</w:t>
-      </w:r>
-      <w:bookmarkEnd w:id="9"/>
-    </w:p>
-    <w:p>
-      <w:r>
-        <w:t xml:space="preserve">If treatment is numeric, it uses the numerically first treatment; otherwise it uses the alphabetically first treatment. You can change this using the </w:t>
+        <w:t>network</w:t>
       </w:r>
       <w:r>
         <w:rPr>
           <w:rFonts w:ascii="Courier New" w:hAnsi="Courier New" w:cs="Courier New"/>
           <w:b/>
         </w:rPr>
-        <w:t>ref()</w:t>
-      </w:r>
-      <w:r>
-        <w:t xml:space="preserve"> option on </w:t>
+        <w:t xml:space="preserve"> </w:t>
       </w:r>
       <w:r>
         <w:rPr>
           <w:rFonts w:ascii="Courier New" w:hAnsi="Courier New" w:cs="Courier New"/>
           <w:b/>
         </w:rPr>
+        <w:t>compare</w:t>
+      </w:r>
+      <w:r>
+        <w:t>- automate</w:t>
+      </w:r>
+      <w:r>
+        <w:t>s</w:t>
+      </w:r>
+      <w:r>
+        <w:t xml:space="preserve"> this.</w:t>
+      </w:r>
+    </w:p>
+    <w:p>
+      <w:pPr>
+        <w:pStyle w:val="Heading2"/>
+      </w:pPr>
+      <w:bookmarkStart w:id="9" w:name="_Toc182379257"/>
+      <w:r>
+        <w:t>How does the network suite select the reference treatment?</w:t>
+      </w:r>
+      <w:bookmarkEnd w:id="9"/>
+    </w:p>
+    <w:p>
+      <w:r>
+        <w:t xml:space="preserve">If treatment is numeric, it uses the numerically first treatment; otherwise it uses the alphabetically first treatment. You can change this using the </w:t>
+      </w:r>
+      <w:r>
+        <w:rPr>
+          <w:rFonts w:ascii="Courier New" w:hAnsi="Courier New" w:cs="Courier New"/>
+          <w:b/>
+        </w:rPr>
+        <w:t>ref()</w:t>
+      </w:r>
+      <w:r>
+        <w:t xml:space="preserve"> option on </w:t>
+      </w:r>
+      <w:r>
+        <w:rPr>
+          <w:rFonts w:ascii="Courier New" w:hAnsi="Courier New" w:cs="Courier New"/>
+          <w:b/>
+        </w:rPr>
         <w:t>network setup</w:t>
       </w:r>
       <w:r>
@@ -1681,8 +1907,9 @@
       <w:pPr>
         <w:pStyle w:val="Heading2"/>
       </w:pPr>
-      <w:bookmarkStart w:id="10" w:name="_Toc177649893"/>
-      <w:r>
+      <w:bookmarkStart w:id="10" w:name="_Toc182379258"/>
+      <w:r>
+        <w:lastRenderedPageBreak/>
         <w:t>Is the parameterisation of the inconsistency model arbitrary?</w:t>
       </w:r>
       <w:bookmarkEnd w:id="10"/>
@@ -1704,7 +1931,7 @@
       <w:pPr>
         <w:pStyle w:val="Heading2"/>
       </w:pPr>
-      <w:bookmarkStart w:id="11" w:name="_Toc177649894"/>
+      <w:bookmarkStart w:id="11" w:name="_Toc182379259"/>
       <w:r>
         <w:t>Is</w:t>
       </w:r>
@@ -1788,7 +2015,7 @@
       <w:pPr>
         <w:pStyle w:val="Heading2"/>
       </w:pPr>
-      <w:bookmarkStart w:id="12" w:name="_Toc177649895"/>
+      <w:bookmarkStart w:id="12" w:name="_Toc182379260"/>
       <w:r>
         <w:t>Is the confidence interval of the network estimate always at least as narrow as that of the direct estimate or the indirect estimate?</w:t>
       </w:r>
@@ -1808,15 +2035,43 @@
       <w:pPr>
         <w:pStyle w:val="Heading2"/>
       </w:pPr>
-      <w:bookmarkStart w:id="13" w:name="_Toc177649896"/>
-      <w:r>
+      <w:bookmarkStart w:id="13" w:name="_Toc182379261"/>
+      <w:r>
+        <w:lastRenderedPageBreak/>
         <w:t>Do I need the commonparm option to perform meta-regression in NMA?</w:t>
       </w:r>
       <w:bookmarkEnd w:id="13"/>
     </w:p>
     <w:p>
       <w:r>
-        <w:t xml:space="preserve">The commonparm option is a technical option of mvmeta; in the context of using mvmeta to do NMA, it is primarily used for analysing NMA data in the “standard” format. </w:t>
+        <w:t xml:space="preserve">The </w:t>
+      </w:r>
+      <w:r>
+        <w:rPr>
+          <w:rStyle w:val="typefaceChar"/>
+        </w:rPr>
+        <w:t>commonparm</w:t>
+      </w:r>
+      <w:r>
+        <w:t xml:space="preserve"> option is a technical option of </w:t>
+      </w:r>
+      <w:r>
+        <w:rPr>
+          <w:rStyle w:val="typefaceChar"/>
+        </w:rPr>
+        <w:t>mvmeta</w:t>
+      </w:r>
+      <w:r>
+        <w:t xml:space="preserve">; in the context of using </w:t>
+      </w:r>
+      <w:r>
+        <w:rPr>
+          <w:rStyle w:val="typefaceChar"/>
+        </w:rPr>
+        <w:t>mvmeta</w:t>
+      </w:r>
+      <w:r>
+        <w:t xml:space="preserve"> to do NMA, it is primarily used for analysing NMA data in the “standard” format. </w:t>
       </w:r>
     </w:p>
     <w:p>
@@ -1825,13 +2080,31 @@
       </w:r>
     </w:p>
     <w:p>
-      <w:r>
-        <w:t>regress(varlist)    Specify covariates for network meta-regression.  Every treatment contrast is allowed to depend on the covariate(s) listed.  This option is currently only allowed in augmented format.</w:t>
-      </w:r>
-    </w:p>
-    <w:p>
-      <w:r>
-        <w:t xml:space="preserve">For example, regress(gender) allows every treatment contrast to depend - in a different way - on gender. So for example gender might modify the A-B  contrast but not the  C-D contrast. [Gender is a poor example since we should be talking about study-level covariates - perhaps imagine all studies in our network were single-gender studies.] </w:t>
+      <w:pPr>
+        <w:ind w:left="720"/>
+      </w:pPr>
+      <w:r>
+        <w:rPr>
+          <w:rStyle w:val="typefaceChar"/>
+        </w:rPr>
+        <w:t>regress(varlist)</w:t>
+      </w:r>
+      <w:r>
+        <w:t xml:space="preserve">    Specify covariates for network meta-regression.  Every treatment contrast is allowed to depend on the covariate(s) listed.  This option is currently only allowed in augmented format.</w:t>
+      </w:r>
+    </w:p>
+    <w:p>
+      <w:r>
+        <w:t xml:space="preserve">For example, </w:t>
+      </w:r>
+      <w:r>
+        <w:rPr>
+          <w:rStyle w:val="typefaceChar"/>
+        </w:rPr>
+        <w:t>regress(gender)</w:t>
+      </w:r>
+      <w:r>
+        <w:t xml:space="preserve"> allows every treatment contrast to depend - in a different way - on gender. So for example gender might modify the A-B  contrast but not the  C-D contrast. [Gender is a poor example since we should be talking about study-level covariates - perhaps imagine all studies in our network were single-gender studies.] </w:t>
       </w:r>
     </w:p>
     <w:p>
@@ -1878,7 +2151,7 @@
       <w:pPr>
         <w:pStyle w:val="Heading2"/>
       </w:pPr>
-      <w:bookmarkStart w:id="14" w:name="_Toc177649897"/>
+      <w:bookmarkStart w:id="14" w:name="_Toc182379262"/>
       <w:r>
         <w:t>How do I estimate the CI for a SUCRA?</w:t>
       </w:r>
@@ -1886,7 +2159,13 @@
     </w:p>
     <w:p>
       <w:r>
-        <w:t xml:space="preserve">You should not estimate a CI for SUCRA! This is because SUCRA is not a parameter (like a treatment effect) but a summary of the evidence (like a p-value). </w:t>
+        <w:t xml:space="preserve">You should not estimate a CI for </w:t>
+      </w:r>
+      <w:r>
+        <w:t xml:space="preserve">a </w:t>
+      </w:r>
+      <w:r>
+        <w:t xml:space="preserve">SUCRA! This is because SUCRA is not a parameter (like a treatment effect) but a summary of the evidence (like a p-value). </w:t>
       </w:r>
     </w:p>
     <w:p>
@@ -1909,8 +2188,9 @@
       <w:pPr>
         <w:pStyle w:val="Heading2"/>
       </w:pPr>
-      <w:bookmarkStart w:id="15" w:name="_Toc177649898"/>
-      <w:r>
+      <w:bookmarkStart w:id="15" w:name="_Toc182379263"/>
+      <w:r>
+        <w:lastRenderedPageBreak/>
         <w:t>Why don't my results from pairwise MA agree with NMA?</w:t>
       </w:r>
       <w:bookmarkEnd w:id="15"/>
@@ -1944,7 +2224,16 @@
         </w:numPr>
       </w:pPr>
       <w:r>
-        <w:t>If you run network sidesplit A B and compare the direct evidence with the pairwise MA result.</w:t>
+        <w:t xml:space="preserve">If you run </w:t>
+      </w:r>
+      <w:r>
+        <w:rPr>
+          <w:rStyle w:val="typefaceChar"/>
+        </w:rPr>
+        <w:t>network sidesplit A B</w:t>
+      </w:r>
+      <w:r>
+        <w:t xml:space="preserve"> and compare the direct evidence with the pairwise MA result.</w:t>
       </w:r>
     </w:p>
     <w:p>
@@ -1971,7 +2260,34 @@
         </w:numPr>
       </w:pPr>
       <w:r>
-        <w:t xml:space="preserve">Otherwise, if you run a common-effect NMA (i.e. using the fixed option of network meta or network sidesplit), then you should indeed get perfect agreement. </w:t>
+        <w:t xml:space="preserve">Otherwise, if you run a common-effect NMA (i.e. using the </w:t>
+      </w:r>
+      <w:r>
+        <w:rPr>
+          <w:rStyle w:val="typefaceChar"/>
+        </w:rPr>
+        <w:t>fixed</w:t>
+      </w:r>
+      <w:r>
+        <w:t xml:space="preserve"> option of </w:t>
+      </w:r>
+      <w:r>
+        <w:rPr>
+          <w:rStyle w:val="typefaceChar"/>
+        </w:rPr>
+        <w:t>network meta</w:t>
+      </w:r>
+      <w:r>
+        <w:t xml:space="preserve"> or </w:t>
+      </w:r>
+      <w:r>
+        <w:rPr>
+          <w:rStyle w:val="typefaceChar"/>
+        </w:rPr>
+        <w:t>network sidesplit</w:t>
+      </w:r>
+      <w:r>
+        <w:t xml:space="preserve">), then you should indeed get perfect agreement. </w:t>
       </w:r>
     </w:p>
     <w:p>
@@ -1993,7 +2309,16 @@
         </w:numPr>
       </w:pPr>
       <w:r>
-        <w:t>Finally if you run a random-effects NMA with the bscov(unstructured) option, then you should get agreement, since this allows a different heterogeneity variance for each comparison.</w:t>
+        <w:t xml:space="preserve">Finally if you run a random-effects NMA with the </w:t>
+      </w:r>
+      <w:r>
+        <w:rPr>
+          <w:rStyle w:val="typefaceChar"/>
+        </w:rPr>
+        <w:t>bscov(unstructured)</w:t>
+      </w:r>
+      <w:r>
+        <w:t xml:space="preserve"> option, then you should get agreement, since this allows a different heterogeneity variance for each comparison.</w:t>
       </w:r>
     </w:p>
     <w:sectPr>
@@ -3275,14 +3600,14 @@
     <w:link w:val="Heading1Char"/>
     <w:uiPriority w:val="9"/>
     <w:qFormat/>
-    <w:rsid w:val="00074D20"/>
+    <w:rsid w:val="001C5EA9"/>
     <w:pPr>
       <w:keepNext/>
       <w:overflowPunct w:val="0"/>
       <w:autoSpaceDE w:val="0"/>
       <w:autoSpaceDN w:val="0"/>
       <w:adjustRightInd w:val="0"/>
-      <w:spacing w:before="240"/>
+      <w:spacing w:before="480"/>
       <w:textAlignment w:val="baseline"/>
       <w:outlineLvl w:val="0"/>
     </w:pPr>
@@ -3302,11 +3627,11 @@
     <w:uiPriority w:val="9"/>
     <w:unhideWhenUsed/>
     <w:qFormat/>
-    <w:rsid w:val="00F02B62"/>
+    <w:rsid w:val="001C5EA9"/>
     <w:pPr>
       <w:keepNext/>
       <w:keepLines/>
-      <w:spacing w:before="480"/>
+      <w:spacing w:before="360"/>
       <w:outlineLvl w:val="1"/>
     </w:pPr>
     <w:rPr>
@@ -3342,7 +3667,6 @@
   <w:style w:type="character" w:default="1" w:styleId="DefaultParagraphFont">
     <w:name w:val="Default Paragraph Font"/>
     <w:uiPriority w:val="1"/>
-    <w:semiHidden/>
     <w:unhideWhenUsed/>
   </w:style>
   <w:style w:type="table" w:default="1" w:styleId="TableNormal">
@@ -3371,7 +3695,7 @@
     <w:basedOn w:val="DefaultParagraphFont"/>
     <w:link w:val="Heading1"/>
     <w:uiPriority w:val="9"/>
-    <w:rsid w:val="00074D20"/>
+    <w:rsid w:val="001C5EA9"/>
     <w:rPr>
       <w:rFonts w:ascii="Verdana" w:eastAsia="Times New Roman" w:hAnsi="Verdana" w:cs="Times New Roman"/>
       <w:b/>
@@ -3385,7 +3709,7 @@
     <w:basedOn w:val="DefaultParagraphFont"/>
     <w:link w:val="Heading2"/>
     <w:uiPriority w:val="9"/>
-    <w:rsid w:val="00F02B62"/>
+    <w:rsid w:val="001C5EA9"/>
     <w:rPr>
       <w:rFonts w:ascii="Verdana" w:eastAsiaTheme="majorEastAsia" w:hAnsi="Verdana" w:cstheme="majorBidi"/>
       <w:b/>
@@ -3502,6 +3826,28 @@
     <w:rPr>
       <w:color w:val="605E5C"/>
       <w:shd w:val="clear" w:color="auto" w:fill="E1DFDD"/>
+    </w:rPr>
+  </w:style>
+  <w:style w:type="paragraph" w:customStyle="1" w:styleId="typeface">
+    <w:name w:val="typeface"/>
+    <w:basedOn w:val="Normal"/>
+    <w:link w:val="typefaceChar"/>
+    <w:qFormat/>
+    <w:rsid w:val="001C5EA9"/>
+    <w:rPr>
+      <w:rFonts w:ascii="Courier New" w:hAnsi="Courier New" w:cs="Courier New"/>
+      <w:b/>
+    </w:rPr>
+  </w:style>
+  <w:style w:type="character" w:customStyle="1" w:styleId="typefaceChar">
+    <w:name w:val="typeface Char"/>
+    <w:basedOn w:val="DefaultParagraphFont"/>
+    <w:link w:val="typeface"/>
+    <w:rsid w:val="001C5EA9"/>
+    <w:rPr>
+      <w:rFonts w:ascii="Courier New" w:hAnsi="Courier New" w:cs="Courier New"/>
+      <w:b/>
+      <w:sz w:val="24"/>
     </w:rPr>
   </w:style>
 </w:styles>

</xml_diff>

<commit_message>
More polishing of FAQ files
</commit_message>
<xml_diff>
--- a/networkFAQs.docx
+++ b/networkFAQs.docx
@@ -1349,16 +1349,7 @@
     </w:p>
     <w:p>
       <w:r>
-        <w:t>(P</w:t>
-      </w:r>
-      <w:r>
-        <w:t>reviously</w:t>
-      </w:r>
-      <w:r>
-        <w:t>,</w:t>
-      </w:r>
-      <w:r>
-        <w:t xml:space="preserve"> I recommended </w:t>
+        <w:t xml:space="preserve">(Previously, I recommended </w:t>
       </w:r>
     </w:p>
     <w:p>
@@ -1374,25 +1365,7 @@
     </w:p>
     <w:p>
       <w:r>
-        <w:t>N</w:t>
-      </w:r>
-      <w:r>
-        <w:t>ow</w:t>
-      </w:r>
-      <w:r>
-        <w:t>, this</w:t>
-      </w:r>
-      <w:r>
-        <w:t xml:space="preserve"> </w:t>
-      </w:r>
-      <w:r>
-        <w:t xml:space="preserve">just redirects you </w:t>
-      </w:r>
-      <w:r>
-        <w:t>to the github page</w:t>
-      </w:r>
-      <w:r>
-        <w:t>.)</w:t>
+        <w:t>Now, this just redirects you to the github page.)</w:t>
       </w:r>
     </w:p>
     <w:p>
@@ -1579,6 +1552,9 @@
       </w:r>
     </w:p>
     <w:p>
+      <w:pPr>
+        <w:ind w:left="720"/>
+      </w:pPr>
       <w:r>
         <w:rPr>
           <w:rStyle w:val="typefaceChar"/>
@@ -1646,7 +1622,10 @@
     </w:p>
     <w:p>
       <w:r>
-        <w:t>Send me the log file errorlog.txt created by running the following code:</w:t>
+        <w:t>Please s</w:t>
+      </w:r>
+      <w:r>
+        <w:t>end me the log file errorlog.txt created by running the following code:</w:t>
       </w:r>
     </w:p>
     <w:p>
@@ -1825,7 +1804,13 @@
       </w:pPr>
       <w:bookmarkStart w:id="7" w:name="_Toc182379255"/>
       <w:r>
-        <w:t>Where can I find Anna Chaimani’s network_graphs package?</w:t>
+        <w:t>Where can I find Anna Chaimani</w:t>
+      </w:r>
+      <w:r>
+        <w:t>ꞌ</w:t>
+      </w:r>
+      <w:r>
+        <w:t>s network_graphs package?</w:t>
       </w:r>
     </w:p>
     <w:p>
@@ -1899,12 +1884,14 @@
         <w:rPr>
           <w:rFonts w:ascii="Courier New" w:hAnsi="Courier New" w:cs="Courier New"/>
           <w:b/>
+          <w:lang w:val="fr-FR"/>
         </w:rPr>
       </w:pPr>
       <w:r>
         <w:rPr>
           <w:rFonts w:ascii="Courier New" w:hAnsi="Courier New" w:cs="Courier New"/>
           <w:b/>
+          <w:lang w:val="fr-FR"/>
         </w:rPr>
         <w:t>lincom [_y_C]_cons - [_y_B]_cons</w:t>
       </w:r>
@@ -2154,7 +2141,7 @@
     </w:p>
     <w:p>
       <w:r>
-        <w:t>Meta-regression is easier to do in augmented format. In fact if you look at the network meta help file you will  see the option:</w:t>
+        <w:t>Meta-regression is easier to do in augmented format. In fact if you look at the network meta help file you will see the option:</w:t>
       </w:r>
     </w:p>
     <w:p>
@@ -2168,10 +2155,7 @@
         <w:t>regress(varlist)</w:t>
       </w:r>
       <w:r>
-        <w:rPr>
-          <w:rStyle w:val="typefaceChar"/>
-        </w:rPr>
-        <w:tab/>
+        <w:t xml:space="preserve"> </w:t>
       </w:r>
       <w:r>
         <w:t>Specify covariates for network meta-regression. Every treatment contrast is allowed to depend on the covariate(s) listed. This option is currently only allowed in augmented format.</w:t>

</xml_diff>